<commit_message>
Inclusão dos arquivos de entrega de requisitos prontos em 24/10
</commit_message>
<xml_diff>
--- a/projeto_eng_software.docx
+++ b/projeto_eng_software.docx
@@ -53,15 +53,7 @@
         <w:t xml:space="preserve">Diogo Belshoff, </w:t>
       </w:r>
       <w:r>
-        <w:t xml:space="preserve">Giovani Milan, Marcos Vinicius Torres, </w:t>
-      </w:r>
-      <w:proofErr w:type="spellStart"/>
-      <w:r>
-        <w:t>Werisder</w:t>
-      </w:r>
-      <w:proofErr w:type="spellEnd"/>
-      <w:r>
-        <w:t xml:space="preserve"> Bertoli</w:t>
+        <w:t>Giovani Milan, Marcos Vinicius Torres, Werisder Bertoli</w:t>
       </w:r>
     </w:p>
     <w:p>
@@ -181,15 +173,7 @@
         <w:t xml:space="preserve">Diogo Belshoff, </w:t>
       </w:r>
       <w:r>
-        <w:t xml:space="preserve">Giovani Milan, Marcos Vinicius Torres, </w:t>
-      </w:r>
-      <w:proofErr w:type="spellStart"/>
-      <w:r>
-        <w:t>Werisder</w:t>
-      </w:r>
-      <w:proofErr w:type="spellEnd"/>
-      <w:r>
-        <w:t xml:space="preserve"> Bertoli</w:t>
+        <w:t>Giovani Milan, Marcos Vinicius Torres, Werisder Bertoli</w:t>
       </w:r>
     </w:p>
     <w:p>
@@ -461,6 +445,14 @@
     </w:p>
     <w:sdt>
       <w:sdtPr>
+        <w:rPr>
+          <w:rFonts w:ascii="Arial" w:eastAsia="Arial" w:hAnsi="Arial" w:cs="Arial"/>
+          <w:color w:val="000000"/>
+          <w:kern w:val="2"/>
+          <w:sz w:val="24"/>
+          <w:szCs w:val="24"/>
+          <w14:ligatures w14:val="standardContextual"/>
+        </w:rPr>
         <w:id w:val="570077861"/>
         <w:docPartObj>
           <w:docPartGallery w:val="Table of Contents"/>
@@ -469,14 +461,8 @@
       </w:sdtPr>
       <w:sdtEndPr>
         <w:rPr>
-          <w:rFonts w:ascii="Arial" w:eastAsia="Arial" w:hAnsi="Arial" w:cs="Arial"/>
           <w:b/>
           <w:bCs/>
-          <w:color w:val="000000"/>
-          <w:kern w:val="2"/>
-          <w:sz w:val="24"/>
-          <w:szCs w:val="24"/>
-          <w14:ligatures w14:val="standardContextual"/>
         </w:rPr>
       </w:sdtEndPr>
       <w:sdtContent>
@@ -4825,24 +4811,28 @@
         <w:jc w:val="left"/>
         <w:rPr>
           <w:rFonts w:ascii="Times New Roman" w:hAnsi="Times New Roman" w:cs="Times New Roman"/>
+          <w:highlight w:val="yellow"/>
         </w:rPr>
       </w:pPr>
       <w:r>
         <w:rPr>
           <w:rStyle w:val="Forte"/>
           <w:rFonts w:ascii="Times New Roman" w:hAnsi="Times New Roman" w:cs="Times New Roman"/>
+          <w:highlight w:val="yellow"/>
         </w:rPr>
         <w:t>RF01 - Cadastro de Clientes</w:t>
       </w:r>
       <w:r>
         <w:rPr>
           <w:rFonts w:ascii="Times New Roman" w:hAnsi="Times New Roman" w:cs="Times New Roman"/>
+          <w:highlight w:val="yellow"/>
         </w:rPr>
         <w:t>:</w:t>
       </w:r>
       <w:r>
         <w:rPr>
           <w:rFonts w:ascii="Times New Roman" w:hAnsi="Times New Roman" w:cs="Times New Roman"/>
+          <w:highlight w:val="yellow"/>
         </w:rPr>
         <w:br/>
         <w:t xml:space="preserve">O sistema deve permitir o cadastro de novos clientes, capturando informações como </w:t>
@@ -4850,31 +4840,15 @@
       <w:r>
         <w:rPr>
           <w:rFonts w:ascii="Times New Roman" w:hAnsi="Times New Roman" w:cs="Times New Roman"/>
-        </w:rPr>
-        <w:t>nome, CPF, endereço</w:t>
-      </w:r>
-      <w:r>
-        <w:rPr>
-          <w:rFonts w:ascii="Times New Roman" w:hAnsi="Times New Roman" w:cs="Times New Roman"/>
-        </w:rPr>
-        <w:t xml:space="preserve">, </w:t>
-      </w:r>
-      <w:r>
-        <w:rPr>
-          <w:rFonts w:ascii="Times New Roman" w:hAnsi="Times New Roman" w:cs="Times New Roman"/>
-        </w:rPr>
-        <w:t>telefone</w:t>
-      </w:r>
-      <w:r>
-        <w:rPr>
-          <w:rFonts w:ascii="Times New Roman" w:hAnsi="Times New Roman" w:cs="Times New Roman"/>
-        </w:rPr>
-        <w:t xml:space="preserve">, dia de pagamento e limite de </w:t>
+          <w:highlight w:val="yellow"/>
+        </w:rPr>
+        <w:t xml:space="preserve">nome, CPF, endereço, telefone, dia de pagamento e limite de </w:t>
       </w:r>
       <w:proofErr w:type="gramStart"/>
       <w:r>
         <w:rPr>
           <w:rFonts w:ascii="Times New Roman" w:hAnsi="Times New Roman" w:cs="Times New Roman"/>
+          <w:highlight w:val="yellow"/>
         </w:rPr>
         <w:t>credito</w:t>
       </w:r>
@@ -4882,6 +4856,7 @@
       <w:r>
         <w:rPr>
           <w:rFonts w:ascii="Times New Roman" w:hAnsi="Times New Roman" w:cs="Times New Roman"/>
+          <w:highlight w:val="yellow"/>
         </w:rPr>
         <w:t>. O CPF deve ser validado para garantir unicidade.</w:t>
       </w:r>
@@ -4892,24 +4867,28 @@
         <w:jc w:val="left"/>
         <w:rPr>
           <w:rFonts w:ascii="Times New Roman" w:hAnsi="Times New Roman" w:cs="Times New Roman"/>
+          <w:highlight w:val="yellow"/>
         </w:rPr>
       </w:pPr>
       <w:r>
         <w:rPr>
           <w:rStyle w:val="Forte"/>
           <w:rFonts w:ascii="Times New Roman" w:hAnsi="Times New Roman" w:cs="Times New Roman"/>
+          <w:highlight w:val="yellow"/>
         </w:rPr>
         <w:t>RF02 - Definição e Ajuste de Limite de Crédito</w:t>
       </w:r>
       <w:r>
         <w:rPr>
           <w:rFonts w:ascii="Times New Roman" w:hAnsi="Times New Roman" w:cs="Times New Roman"/>
+          <w:highlight w:val="yellow"/>
         </w:rPr>
         <w:t>:</w:t>
       </w:r>
       <w:r>
         <w:rPr>
           <w:rFonts w:ascii="Times New Roman" w:hAnsi="Times New Roman" w:cs="Times New Roman"/>
+          <w:highlight w:val="yellow"/>
         </w:rPr>
         <w:br/>
         <w:t>O administrador deve poder definir e ajustar o limite de crédito de cada cliente, com base em critérios estabelecidos internamente.</w:t>
@@ -4927,18 +4906,21 @@
         <w:rPr>
           <w:rStyle w:val="Forte"/>
           <w:rFonts w:ascii="Times New Roman" w:hAnsi="Times New Roman" w:cs="Times New Roman"/>
+          <w:highlight w:val="yellow"/>
         </w:rPr>
         <w:t>RF03 - Registro de Compras</w:t>
       </w:r>
       <w:r>
         <w:rPr>
           <w:rFonts w:ascii="Times New Roman" w:hAnsi="Times New Roman" w:cs="Times New Roman"/>
+          <w:highlight w:val="yellow"/>
         </w:rPr>
         <w:t>:</w:t>
       </w:r>
       <w:r>
         <w:rPr>
           <w:rFonts w:ascii="Times New Roman" w:hAnsi="Times New Roman" w:cs="Times New Roman"/>
+          <w:highlight w:val="yellow"/>
         </w:rPr>
         <w:br/>
         <w:t>O sistema deve permitir o registro de novas compras, calculando automaticamente o valor das parcelas e ajustando o limite de crédito disponível do cliente.</w:t>
@@ -5014,18 +4996,21 @@
         <w:rPr>
           <w:rStyle w:val="Forte"/>
           <w:rFonts w:ascii="Times New Roman" w:hAnsi="Times New Roman" w:cs="Times New Roman"/>
+          <w:highlight w:val="yellow"/>
         </w:rPr>
         <w:t>RF06 - Consulta de Saldo e Limite</w:t>
       </w:r>
       <w:r>
         <w:rPr>
           <w:rFonts w:ascii="Times New Roman" w:hAnsi="Times New Roman" w:cs="Times New Roman"/>
+          <w:highlight w:val="yellow"/>
         </w:rPr>
         <w:t>:</w:t>
       </w:r>
       <w:r>
         <w:rPr>
           <w:rFonts w:ascii="Times New Roman" w:hAnsi="Times New Roman" w:cs="Times New Roman"/>
+          <w:highlight w:val="yellow"/>
         </w:rPr>
         <w:br/>
         <w:t xml:space="preserve">Os clientes devem poder consultar, através de uma interface web, o saldo devedor, o histórico de compras, </w:t>
@@ -5033,12 +5018,14 @@
       <w:r>
         <w:rPr>
           <w:rFonts w:ascii="Times New Roman" w:hAnsi="Times New Roman" w:cs="Times New Roman"/>
+          <w:highlight w:val="yellow"/>
         </w:rPr>
         <w:t xml:space="preserve">o histórico de pagamentos, </w:t>
       </w:r>
       <w:r>
         <w:rPr>
           <w:rFonts w:ascii="Times New Roman" w:hAnsi="Times New Roman" w:cs="Times New Roman"/>
+          <w:highlight w:val="yellow"/>
         </w:rPr>
         <w:t>as parcelas a vencer e o limite de crédito disponível.</w:t>
       </w:r>
@@ -5084,6 +5071,7 @@
         <w:rPr>
           <w:rStyle w:val="Forte"/>
           <w:rFonts w:ascii="Times New Roman" w:hAnsi="Times New Roman" w:cs="Times New Roman"/>
+          <w:highlight w:val="yellow"/>
         </w:rPr>
         <w:lastRenderedPageBreak/>
         <w:t>RF08 - Bloqueio e Desbloqueio de Crédito</w:t>
@@ -5091,12 +5079,14 @@
       <w:r>
         <w:rPr>
           <w:rFonts w:ascii="Times New Roman" w:hAnsi="Times New Roman" w:cs="Times New Roman"/>
+          <w:highlight w:val="yellow"/>
         </w:rPr>
         <w:t>:</w:t>
       </w:r>
       <w:r>
         <w:rPr>
           <w:rFonts w:ascii="Times New Roman" w:hAnsi="Times New Roman" w:cs="Times New Roman"/>
+          <w:highlight w:val="yellow"/>
         </w:rPr>
         <w:br/>
         <w:t>O sistema deve permitir que o administrador bloqueie ou desbloqueie o crédito de um cliente manualmente, com base em critérios de inadimplência ou outras irregularidades.</w:t>
@@ -10585,21 +10575,10 @@
 </file>
 
 <file path=customXml/item1.xml><?xml version="1.0" encoding="utf-8"?>
-<p:properties xmlns:p="http://schemas.microsoft.com/office/2006/metadata/properties" xmlns:xsi="http://www.w3.org/2001/XMLSchema-instance" xmlns:pc="http://schemas.microsoft.com/office/infopath/2007/PartnerControls">
-  <documentManagement/>
-</p:properties>
+<b:Sources xmlns:b="http://schemas.openxmlformats.org/officeDocument/2006/bibliography" xmlns="http://schemas.openxmlformats.org/officeDocument/2006/bibliography" SelectedStyle="\APASixthEditionOfficeOnline.xsl" StyleName="APA" Version="6"/>
 </file>
 
 <file path=customXml/item2.xml><?xml version="1.0" encoding="utf-8"?>
-<?mso-contentType ?>
-<FormTemplates xmlns="http://schemas.microsoft.com/sharepoint/v3/contenttype/forms">
-  <Display>DocumentLibraryForm</Display>
-  <Edit>DocumentLibraryForm</Edit>
-  <New>DocumentLibraryForm</New>
-</FormTemplates>
-</file>
-
-<file path=customXml/item3.xml><?xml version="1.0" encoding="utf-8"?>
 <ct:contentTypeSchema xmlns:ct="http://schemas.microsoft.com/office/2006/metadata/contentType" xmlns:ma="http://schemas.microsoft.com/office/2006/metadata/properties/metaAttributes" ct:_="" ma:_="" ma:contentTypeName="Document" ma:contentTypeID="0x0101006219A32E3DFDF14CAFEFF2DBEEBD2954" ma:contentTypeVersion="5" ma:contentTypeDescription="Create a new document." ma:contentTypeScope="" ma:versionID="6bcb9bfeb4b7e303892e3cdc60446caf">
   <xsd:schema xmlns:xsd="http://www.w3.org/2001/XMLSchema" xmlns:xs="http://www.w3.org/2001/XMLSchema" xmlns:p="http://schemas.microsoft.com/office/2006/metadata/properties" xmlns:ns3="0d6627ad-4676-4b8d-9e5e-64af2903ad16" targetNamespace="http://schemas.microsoft.com/office/2006/metadata/properties" ma:root="true" ma:fieldsID="33de80b5a5688c88cf9aee20f317e1c9" ns3:_="">
     <xsd:import namespace="0d6627ad-4676-4b8d-9e5e-64af2903ad16"/>
@@ -10749,28 +10728,30 @@
 </ct:contentTypeSchema>
 </file>
 
+<file path=customXml/item3.xml><?xml version="1.0" encoding="utf-8"?>
+<?mso-contentType ?>
+<FormTemplates xmlns="http://schemas.microsoft.com/sharepoint/v3/contenttype/forms">
+  <Display>DocumentLibraryForm</Display>
+  <Edit>DocumentLibraryForm</Edit>
+  <New>DocumentLibraryForm</New>
+</FormTemplates>
+</file>
+
 <file path=customXml/item4.xml><?xml version="1.0" encoding="utf-8"?>
-<b:Sources xmlns:b="http://schemas.openxmlformats.org/officeDocument/2006/bibliography" xmlns="http://schemas.openxmlformats.org/officeDocument/2006/bibliography" SelectedStyle="\APASixthEditionOfficeOnline.xsl" StyleName="APA" Version="6"/>
+<p:properties xmlns:p="http://schemas.microsoft.com/office/2006/metadata/properties" xmlns:xsi="http://www.w3.org/2001/XMLSchema-instance" xmlns:pc="http://schemas.microsoft.com/office/infopath/2007/PartnerControls">
+  <documentManagement/>
+</p:properties>
 </file>
 
 <file path=customXml/itemProps1.xml><?xml version="1.0" encoding="utf-8"?>
-<ds:datastoreItem xmlns:ds="http://schemas.openxmlformats.org/officeDocument/2006/customXml" ds:itemID="{AF9CA150-FC40-43F2-9C13-DD2412BFC993}">
+<ds:datastoreItem xmlns:ds="http://schemas.openxmlformats.org/officeDocument/2006/customXml" ds:itemID="{AA00C2BC-CF1F-4EC7-972B-A3E5B48B6F2C}">
   <ds:schemaRefs>
-    <ds:schemaRef ds:uri="http://schemas.microsoft.com/office/2006/metadata/properties"/>
-    <ds:schemaRef ds:uri="http://schemas.microsoft.com/office/infopath/2007/PartnerControls"/>
+    <ds:schemaRef ds:uri="http://schemas.openxmlformats.org/officeDocument/2006/bibliography"/>
   </ds:schemaRefs>
 </ds:datastoreItem>
 </file>
 
 <file path=customXml/itemProps2.xml><?xml version="1.0" encoding="utf-8"?>
-<ds:datastoreItem xmlns:ds="http://schemas.openxmlformats.org/officeDocument/2006/customXml" ds:itemID="{01C36568-D9C2-49F6-8E9B-199D508E0BEB}">
-  <ds:schemaRefs>
-    <ds:schemaRef ds:uri="http://schemas.microsoft.com/sharepoint/v3/contenttype/forms"/>
-  </ds:schemaRefs>
-</ds:datastoreItem>
-</file>
-
-<file path=customXml/itemProps3.xml><?xml version="1.0" encoding="utf-8"?>
 <ds:datastoreItem xmlns:ds="http://schemas.openxmlformats.org/officeDocument/2006/customXml" ds:itemID="{D39EB57B-037E-44DC-BB20-018475C1EEB3}">
   <ds:schemaRefs>
     <ds:schemaRef ds:uri="http://schemas.microsoft.com/office/2006/metadata/contentType"/>
@@ -10788,10 +10769,19 @@
 </ds:datastoreItem>
 </file>
 
+<file path=customXml/itemProps3.xml><?xml version="1.0" encoding="utf-8"?>
+<ds:datastoreItem xmlns:ds="http://schemas.openxmlformats.org/officeDocument/2006/customXml" ds:itemID="{01C36568-D9C2-49F6-8E9B-199D508E0BEB}">
+  <ds:schemaRefs>
+    <ds:schemaRef ds:uri="http://schemas.microsoft.com/sharepoint/v3/contenttype/forms"/>
+  </ds:schemaRefs>
+</ds:datastoreItem>
+</file>
+
 <file path=customXml/itemProps4.xml><?xml version="1.0" encoding="utf-8"?>
-<ds:datastoreItem xmlns:ds="http://schemas.openxmlformats.org/officeDocument/2006/customXml" ds:itemID="{AA00C2BC-CF1F-4EC7-972B-A3E5B48B6F2C}">
+<ds:datastoreItem xmlns:ds="http://schemas.openxmlformats.org/officeDocument/2006/customXml" ds:itemID="{AF9CA150-FC40-43F2-9C13-DD2412BFC993}">
   <ds:schemaRefs>
-    <ds:schemaRef ds:uri="http://schemas.openxmlformats.org/officeDocument/2006/bibliography"/>
+    <ds:schemaRef ds:uri="http://schemas.microsoft.com/office/2006/metadata/properties"/>
+    <ds:schemaRef ds:uri="http://schemas.microsoft.com/office/infopath/2007/PartnerControls"/>
   </ds:schemaRefs>
 </ds:datastoreItem>
 </file>
</xml_diff>

<commit_message>
Iniciei o codigo para fazer baixa de multiplas parcelas
</commit_message>
<xml_diff>
--- a/projeto_eng_software.docx
+++ b/projeto_eng_software.docx
@@ -4938,18 +4938,21 @@
         <w:rPr>
           <w:rStyle w:val="Forte"/>
           <w:rFonts w:ascii="Times New Roman" w:hAnsi="Times New Roman" w:cs="Times New Roman"/>
+          <w:highlight w:val="yellow"/>
         </w:rPr>
         <w:t>RF04 - Gestão de Parcelas</w:t>
       </w:r>
       <w:r>
         <w:rPr>
           <w:rFonts w:ascii="Times New Roman" w:hAnsi="Times New Roman" w:cs="Times New Roman"/>
+          <w:highlight w:val="yellow"/>
         </w:rPr>
         <w:t>:</w:t>
       </w:r>
       <w:r>
         <w:rPr>
           <w:rFonts w:ascii="Times New Roman" w:hAnsi="Times New Roman" w:cs="Times New Roman"/>
+          <w:highlight w:val="yellow"/>
         </w:rPr>
         <w:br/>
         <w:t>Cada compra deve gerar uma série de parcelas mensais. O sistema deve calcular as datas de vencimento e consolidar o valor total das parcelas a serem pagas no mesmo período.</w:t>
@@ -10575,10 +10578,21 @@
 </file>
 
 <file path=customXml/item1.xml><?xml version="1.0" encoding="utf-8"?>
-<b:Sources xmlns:b="http://schemas.openxmlformats.org/officeDocument/2006/bibliography" xmlns="http://schemas.openxmlformats.org/officeDocument/2006/bibliography" SelectedStyle="\APASixthEditionOfficeOnline.xsl" StyleName="APA" Version="6"/>
+<p:properties xmlns:p="http://schemas.microsoft.com/office/2006/metadata/properties" xmlns:xsi="http://www.w3.org/2001/XMLSchema-instance" xmlns:pc="http://schemas.microsoft.com/office/infopath/2007/PartnerControls">
+  <documentManagement/>
+</p:properties>
 </file>
 
 <file path=customXml/item2.xml><?xml version="1.0" encoding="utf-8"?>
+<?mso-contentType ?>
+<FormTemplates xmlns="http://schemas.microsoft.com/sharepoint/v3/contenttype/forms">
+  <Display>DocumentLibraryForm</Display>
+  <Edit>DocumentLibraryForm</Edit>
+  <New>DocumentLibraryForm</New>
+</FormTemplates>
+</file>
+
+<file path=customXml/item3.xml><?xml version="1.0" encoding="utf-8"?>
 <ct:contentTypeSchema xmlns:ct="http://schemas.microsoft.com/office/2006/metadata/contentType" xmlns:ma="http://schemas.microsoft.com/office/2006/metadata/properties/metaAttributes" ct:_="" ma:_="" ma:contentTypeName="Document" ma:contentTypeID="0x0101006219A32E3DFDF14CAFEFF2DBEEBD2954" ma:contentTypeVersion="5" ma:contentTypeDescription="Create a new document." ma:contentTypeScope="" ma:versionID="6bcb9bfeb4b7e303892e3cdc60446caf">
   <xsd:schema xmlns:xsd="http://www.w3.org/2001/XMLSchema" xmlns:xs="http://www.w3.org/2001/XMLSchema" xmlns:p="http://schemas.microsoft.com/office/2006/metadata/properties" xmlns:ns3="0d6627ad-4676-4b8d-9e5e-64af2903ad16" targetNamespace="http://schemas.microsoft.com/office/2006/metadata/properties" ma:root="true" ma:fieldsID="33de80b5a5688c88cf9aee20f317e1c9" ns3:_="">
     <xsd:import namespace="0d6627ad-4676-4b8d-9e5e-64af2903ad16"/>
@@ -10728,30 +10742,28 @@
 </ct:contentTypeSchema>
 </file>
 
-<file path=customXml/item3.xml><?xml version="1.0" encoding="utf-8"?>
-<?mso-contentType ?>
-<FormTemplates xmlns="http://schemas.microsoft.com/sharepoint/v3/contenttype/forms">
-  <Display>DocumentLibraryForm</Display>
-  <Edit>DocumentLibraryForm</Edit>
-  <New>DocumentLibraryForm</New>
-</FormTemplates>
-</file>
-
 <file path=customXml/item4.xml><?xml version="1.0" encoding="utf-8"?>
-<p:properties xmlns:p="http://schemas.microsoft.com/office/2006/metadata/properties" xmlns:xsi="http://www.w3.org/2001/XMLSchema-instance" xmlns:pc="http://schemas.microsoft.com/office/infopath/2007/PartnerControls">
-  <documentManagement/>
-</p:properties>
+<b:Sources xmlns:b="http://schemas.openxmlformats.org/officeDocument/2006/bibliography" xmlns="http://schemas.openxmlformats.org/officeDocument/2006/bibliography" SelectedStyle="\APASixthEditionOfficeOnline.xsl" StyleName="APA" Version="6"/>
 </file>
 
 <file path=customXml/itemProps1.xml><?xml version="1.0" encoding="utf-8"?>
-<ds:datastoreItem xmlns:ds="http://schemas.openxmlformats.org/officeDocument/2006/customXml" ds:itemID="{AA00C2BC-CF1F-4EC7-972B-A3E5B48B6F2C}">
+<ds:datastoreItem xmlns:ds="http://schemas.openxmlformats.org/officeDocument/2006/customXml" ds:itemID="{AF9CA150-FC40-43F2-9C13-DD2412BFC993}">
   <ds:schemaRefs>
-    <ds:schemaRef ds:uri="http://schemas.openxmlformats.org/officeDocument/2006/bibliography"/>
+    <ds:schemaRef ds:uri="http://schemas.microsoft.com/office/2006/metadata/properties"/>
+    <ds:schemaRef ds:uri="http://schemas.microsoft.com/office/infopath/2007/PartnerControls"/>
   </ds:schemaRefs>
 </ds:datastoreItem>
 </file>
 
 <file path=customXml/itemProps2.xml><?xml version="1.0" encoding="utf-8"?>
+<ds:datastoreItem xmlns:ds="http://schemas.openxmlformats.org/officeDocument/2006/customXml" ds:itemID="{01C36568-D9C2-49F6-8E9B-199D508E0BEB}">
+  <ds:schemaRefs>
+    <ds:schemaRef ds:uri="http://schemas.microsoft.com/sharepoint/v3/contenttype/forms"/>
+  </ds:schemaRefs>
+</ds:datastoreItem>
+</file>
+
+<file path=customXml/itemProps3.xml><?xml version="1.0" encoding="utf-8"?>
 <ds:datastoreItem xmlns:ds="http://schemas.openxmlformats.org/officeDocument/2006/customXml" ds:itemID="{D39EB57B-037E-44DC-BB20-018475C1EEB3}">
   <ds:schemaRefs>
     <ds:schemaRef ds:uri="http://schemas.microsoft.com/office/2006/metadata/contentType"/>
@@ -10769,19 +10781,10 @@
 </ds:datastoreItem>
 </file>
 
-<file path=customXml/itemProps3.xml><?xml version="1.0" encoding="utf-8"?>
-<ds:datastoreItem xmlns:ds="http://schemas.openxmlformats.org/officeDocument/2006/customXml" ds:itemID="{01C36568-D9C2-49F6-8E9B-199D508E0BEB}">
+<file path=customXml/itemProps4.xml><?xml version="1.0" encoding="utf-8"?>
+<ds:datastoreItem xmlns:ds="http://schemas.openxmlformats.org/officeDocument/2006/customXml" ds:itemID="{AA00C2BC-CF1F-4EC7-972B-A3E5B48B6F2C}">
   <ds:schemaRefs>
-    <ds:schemaRef ds:uri="http://schemas.microsoft.com/sharepoint/v3/contenttype/forms"/>
-  </ds:schemaRefs>
-</ds:datastoreItem>
-</file>
-
-<file path=customXml/itemProps4.xml><?xml version="1.0" encoding="utf-8"?>
-<ds:datastoreItem xmlns:ds="http://schemas.openxmlformats.org/officeDocument/2006/customXml" ds:itemID="{AF9CA150-FC40-43F2-9C13-DD2412BFC993}">
-  <ds:schemaRefs>
-    <ds:schemaRef ds:uri="http://schemas.microsoft.com/office/2006/metadata/properties"/>
-    <ds:schemaRef ds:uri="http://schemas.microsoft.com/office/infopath/2007/PartnerControls"/>
+    <ds:schemaRef ds:uri="http://schemas.openxmlformats.org/officeDocument/2006/bibliography"/>
   </ds:schemaRefs>
 </ds:datastoreItem>
 </file>
</xml_diff>